<commit_message>
Planning, models & script tabellen
</commit_message>
<xml_diff>
--- a/Documentatie/Verslagen sprintmeetings.docx
+++ b/Documentatie/Verslagen sprintmeetings.docx
@@ -1,6 +1,6 @@
 
 <file path=word/document.xml><?xml version="1.0" encoding="utf-8"?>
-<w:document xmlns:wpc="http://schemas.microsoft.com/office/word/2010/wordprocessingCanvas" xmlns:cx="http://schemas.microsoft.com/office/drawing/2014/chartex" xmlns:cx1="http://schemas.microsoft.com/office/drawing/2015/9/8/chartex" xmlns:cx2="http://schemas.microsoft.com/office/drawing/2015/10/21/chartex" xmlns:cx3="http://schemas.microsoft.com/office/drawing/2016/5/9/chartex" xmlns:cx4="http://schemas.microsoft.com/office/drawing/2016/5/10/chartex" xmlns:cx5="http://schemas.microsoft.com/office/drawing/2016/5/11/chartex" xmlns:cx6="http://schemas.microsoft.com/office/drawing/2016/5/12/chartex" xmlns:cx7="http://schemas.microsoft.com/office/drawing/2016/5/13/chartex" xmlns:cx8="http://schemas.microsoft.com/office/drawing/2016/5/14/chartex" xmlns:mc="http://schemas.openxmlformats.org/markup-compatibility/2006" xmlns:aink="http://schemas.microsoft.com/office/drawing/2016/ink" xmlns:am3d="http://schemas.microsoft.com/office/drawing/2017/model3d" xmlns:o="urn:schemas-microsoft-com:office:office" xmlns:oel="http://schemas.microsoft.com/office/2019/extlst" xmlns:r="http://schemas.openxmlformats.org/officeDocument/2006/relationships" xmlns:m="http://schemas.openxmlformats.org/officeDocument/2006/math" xmlns:v="urn:schemas-microsoft-com:vml" xmlns:wp14="http://schemas.microsoft.com/office/word/2010/wordprocessingDrawing" xmlns:wp="http://schemas.openxmlformats.org/drawingml/2006/wordprocessingDrawing" xmlns:w10="urn:schemas-microsoft-com:office:word" xmlns:w="http://schemas.openxmlformats.org/wordprocessingml/2006/main" xmlns:w14="http://schemas.microsoft.com/office/word/2010/wordml" xmlns:w15="http://schemas.microsoft.com/office/word/2012/wordml" xmlns:w16cex="http://schemas.microsoft.com/office/word/2018/wordml/cex" xmlns:w16cid="http://schemas.microsoft.com/office/word/2016/wordml/cid" xmlns:w16="http://schemas.microsoft.com/office/word/2018/wordml" xmlns:w16sdtdh="http://schemas.microsoft.com/office/word/2020/wordml/sdtdatahash" xmlns:w16se="http://schemas.microsoft.com/office/word/2015/wordml/symex" xmlns:wpg="http://schemas.microsoft.com/office/word/2010/wordprocessingGroup" xmlns:wpi="http://schemas.microsoft.com/office/word/2010/wordprocessingInk" xmlns:wne="http://schemas.microsoft.com/office/word/2006/wordml" xmlns:wps="http://schemas.microsoft.com/office/word/2010/wordprocessingShape" mc:Ignorable="w14 w15 w16se w16cid w16 w16cex w16sdtdh wp14">
+<w:document xmlns:wpc="http://schemas.microsoft.com/office/word/2010/wordprocessingCanvas" xmlns:cx="http://schemas.microsoft.com/office/drawing/2014/chartex" xmlns:cx1="http://schemas.microsoft.com/office/drawing/2015/9/8/chartex" xmlns:cx2="http://schemas.microsoft.com/office/drawing/2015/10/21/chartex" xmlns:cx3="http://schemas.microsoft.com/office/drawing/2016/5/9/chartex" xmlns:cx4="http://schemas.microsoft.com/office/drawing/2016/5/10/chartex" xmlns:cx5="http://schemas.microsoft.com/office/drawing/2016/5/11/chartex" xmlns:cx6="http://schemas.microsoft.com/office/drawing/2016/5/12/chartex" xmlns:cx7="http://schemas.microsoft.com/office/drawing/2016/5/13/chartex" xmlns:cx8="http://schemas.microsoft.com/office/drawing/2016/5/14/chartex" xmlns:mc="http://schemas.openxmlformats.org/markup-compatibility/2006" xmlns:aink="http://schemas.microsoft.com/office/drawing/2016/ink" xmlns:am3d="http://schemas.microsoft.com/office/drawing/2017/model3d" xmlns:o="urn:schemas-microsoft-com:office:office" xmlns:oel="http://schemas.microsoft.com/office/2019/extlst" xmlns:r="http://schemas.openxmlformats.org/officeDocument/2006/relationships" xmlns:m="http://schemas.openxmlformats.org/officeDocument/2006/math" xmlns:v="urn:schemas-microsoft-com:vml" xmlns:wp14="http://schemas.microsoft.com/office/word/2010/wordprocessingDrawing" xmlns:wp="http://schemas.openxmlformats.org/drawingml/2006/wordprocessingDrawing" xmlns:w10="urn:schemas-microsoft-com:office:word" xmlns:w="http://schemas.openxmlformats.org/wordprocessingml/2006/main" xmlns:w14="http://schemas.microsoft.com/office/word/2010/wordml" xmlns:w15="http://schemas.microsoft.com/office/word/2012/wordml" xmlns:w16cex="http://schemas.microsoft.com/office/word/2018/wordml/cex" xmlns:w16cid="http://schemas.microsoft.com/office/word/2016/wordml/cid" xmlns:w16="http://schemas.microsoft.com/office/word/2018/wordml" xmlns:w16du="http://schemas.microsoft.com/office/word/2023/wordml/word16du" xmlns:w16sdtdh="http://schemas.microsoft.com/office/word/2020/wordml/sdtdatahash" xmlns:w16se="http://schemas.microsoft.com/office/word/2015/wordml/symex" xmlns:wpg="http://schemas.microsoft.com/office/word/2010/wordprocessingGroup" xmlns:wpi="http://schemas.microsoft.com/office/word/2010/wordprocessingInk" xmlns:wne="http://schemas.microsoft.com/office/word/2006/wordml" xmlns:wps="http://schemas.microsoft.com/office/word/2010/wordprocessingShape" mc:Ignorable="w14 w15 w16se w16cid w16 w16cex w16sdtdh wp14">
   <w:body>
     <w:p>
       <w:pPr>
@@ -1448,25 +1448,7 @@
         <w:spacing w:after="0"/>
       </w:pPr>
       <w:r>
-        <w:t>Een ziekenfonds organiseert internationale groepsreizen voor jongeren en heeft ons gevraagd om hier een applicatie voor te maken. M</w:t>
-      </w:r>
-      <w:r>
-        <w:t>onitor</w:t>
-      </w:r>
-      <w:r>
-        <w:t>s moeten in het systeem</w:t>
-      </w:r>
-      <w:r>
-        <w:t xml:space="preserve"> van het ziekenfonds reizen </w:t>
-      </w:r>
-      <w:r>
-        <w:t>kunnen gaan inplannen voor verschillende groepsreizen</w:t>
-      </w:r>
-      <w:r>
-        <w:t xml:space="preserve">. </w:t>
-      </w:r>
-      <w:r>
-        <w:t>Per deelnemer wordt er een fiche aangemaakt die aan één of meerdere groepsreizen gekoppeld kan worden. Aan deze groepsreizen hangen dan weer bestemmingen.</w:t>
+        <w:t>Een ziekenfonds organiseert internationale groepsreizen voor jongeren en heeft ons gevraagd om hier een applicatie voor te maken. Monitors moeten in het systeem van het ziekenfonds reizen kunnen gaan inplannen voor verschillende groepsreizen. Per deelnemer wordt er een fiche aangemaakt die aan één of meerdere groepsreizen gekoppeld kan worden. Aan deze groepsreizen hangen dan weer bestemmingen.</w:t>
       </w:r>
     </w:p>
     <w:p>
@@ -1474,25 +1456,7 @@
         <w:spacing w:after="0"/>
       </w:pPr>
       <w:r>
-        <w:t>Om</w:t>
-      </w:r>
-      <w:r>
-        <w:t xml:space="preserve"> dit project in goede banen te leiden is er gekozen </w:t>
-      </w:r>
-      <w:r>
-        <w:t>om te werken volgens de Agile methode</w:t>
-      </w:r>
-      <w:r>
-        <w:t xml:space="preserve">. In dit document </w:t>
-      </w:r>
-      <w:r>
-        <w:t>vindt u</w:t>
-      </w:r>
-      <w:r>
-        <w:t xml:space="preserve"> de verslagen van de vergaderingen in chronologische volgorde</w:t>
-      </w:r>
-      <w:r>
-        <w:t>. Zo tonen wij stap voor stap het verloop van dit project.</w:t>
+        <w:t>Om dit project in goede banen te leiden is er gekozen om te werken volgens de Agile methode. In dit document vindt u de verslagen van de vergaderingen in chronologische volgorde. Zo tonen wij stap voor stap het verloop van dit project.</w:t>
       </w:r>
     </w:p>
     <w:p>
@@ -1546,7 +1510,15 @@
     </w:p>
     <w:p>
       <w:r>
-        <w:t>In onze eerste sprintmeeting zijn we begonnen met het verdelen van de taken.</w:t>
+        <w:t xml:space="preserve">In onze </w:t>
+      </w:r>
+      <w:bookmarkStart w:id="3" w:name="_Hlk131844536"/>
+      <w:r>
+        <w:t xml:space="preserve">eerste sprintmeeting </w:t>
+      </w:r>
+      <w:bookmarkEnd w:id="3"/>
+      <w:r>
+        <w:t>zijn we begonnen met het verdelen van de taken.</w:t>
       </w:r>
       <w:r>
         <w:t xml:space="preserve"> </w:t>
@@ -1555,10 +1527,7 @@
         <w:t xml:space="preserve">Nadat de taakverdeling </w:t>
       </w:r>
       <w:r>
-        <w:t>was</w:t>
-      </w:r>
-      <w:r>
-        <w:t xml:space="preserve"> </w:t>
+        <w:t xml:space="preserve">was </w:t>
       </w:r>
       <w:r>
         <w:t xml:space="preserve">gebeurd hebben we in grote lijnen nagedacht wat we allemaal gaan moeten doen voor dit project. Johan </w:t>
@@ -1629,8 +1598,8 @@
       <w:pPr>
         <w:pStyle w:val="Heading3"/>
       </w:pPr>
-      <w:bookmarkStart w:id="3" w:name="_Toc129462558"/>
-      <w:bookmarkEnd w:id="3"/>
+      <w:bookmarkStart w:id="4" w:name="_Toc129462558"/>
+      <w:bookmarkEnd w:id="4"/>
       <w:r>
         <w:t>SCRUM rollenverdeling</w:t>
       </w:r>
@@ -1815,13 +1784,7 @@
         <w:rPr>
           <w:lang w:val="nl-BE"/>
         </w:rPr>
-        <w:t xml:space="preserve">ERD overlopen: </w:t>
-      </w:r>
-      <w:r>
-        <w:rPr>
-          <w:lang w:val="nl-BE"/>
-        </w:rPr>
-        <w:t>Johan Claes</w:t>
+        <w:t>ERD overlopen: Johan Claes</w:t>
       </w:r>
       <w:r>
         <w:rPr>
@@ -1904,33 +1867,97 @@
     </w:p>
     <w:p>
       <w:pPr>
-        <w:pStyle w:val="Heading3"/>
-        <w:rPr>
-          <w:lang w:val="nl-BE"/>
-        </w:rPr>
-      </w:pPr>
-      <w:r>
-        <w:rPr>
-          <w:lang w:val="nl-BE"/>
-        </w:rPr>
-        <w:t>Deadline taken</w:t>
+        <w:pStyle w:val="ListParagraph"/>
+        <w:numPr>
+          <w:ilvl w:val="0"/>
+          <w:numId w:val="39"/>
+        </w:numPr>
+        <w:rPr>
+          <w:lang w:val="nl-BE"/>
+        </w:rPr>
+      </w:pPr>
+      <w:r>
+        <w:rPr>
+          <w:lang w:val="nl-BE"/>
+        </w:rPr>
+        <w:t xml:space="preserve">Prototypes overlopen: </w:t>
+      </w:r>
+      <w:r>
+        <w:rPr>
+          <w:lang w:val="nl-BE"/>
+        </w:rPr>
+        <w:t xml:space="preserve">Johan Claes, </w:t>
+      </w:r>
+      <w:proofErr w:type="spellStart"/>
+      <w:r>
+        <w:rPr>
+          <w:lang w:val="nl-BE"/>
+        </w:rPr>
+        <w:t>Lender</w:t>
+      </w:r>
+      <w:proofErr w:type="spellEnd"/>
+      <w:r>
+        <w:rPr>
+          <w:lang w:val="nl-BE"/>
+        </w:rPr>
+        <w:t xml:space="preserve"> </w:t>
+      </w:r>
+      <w:proofErr w:type="spellStart"/>
+      <w:r>
+        <w:rPr>
+          <w:lang w:val="nl-BE"/>
+        </w:rPr>
+        <w:t>Boeckx</w:t>
+      </w:r>
+      <w:proofErr w:type="spellEnd"/>
+      <w:r>
+        <w:rPr>
+          <w:lang w:val="nl-BE"/>
+        </w:rPr>
+        <w:t xml:space="preserve"> &amp; Christophe Mathieu</w:t>
       </w:r>
     </w:p>
     <w:p>
       <w:pPr>
-        <w:rPr>
-          <w:lang w:val="nl-BE"/>
-        </w:rPr>
-      </w:pPr>
-      <w:r>
-        <w:rPr>
-          <w:lang w:val="nl-BE"/>
-        </w:rPr>
-        <w:t>De taken die in deze sprint zijn opgesteld dienen af te zijn tegen 29/03/2023.</w:t>
+        <w:pStyle w:val="Heading3"/>
+        <w:rPr>
+          <w:lang w:val="nl-BE"/>
+        </w:rPr>
+      </w:pPr>
+      <w:r>
+        <w:rPr>
+          <w:lang w:val="nl-BE"/>
+        </w:rPr>
+        <w:t>Deadline taken</w:t>
       </w:r>
     </w:p>
     <w:p>
       <w:pPr>
+        <w:rPr>
+          <w:lang w:val="nl-BE"/>
+        </w:rPr>
+      </w:pPr>
+      <w:r>
+        <w:rPr>
+          <w:lang w:val="nl-BE"/>
+        </w:rPr>
+        <w:t xml:space="preserve">De taken die in deze sprint zijn opgesteld dienen af te zijn tegen </w:t>
+      </w:r>
+      <w:r>
+        <w:rPr>
+          <w:lang w:val="nl-BE"/>
+        </w:rPr>
+        <w:t>05/04</w:t>
+      </w:r>
+      <w:r>
+        <w:rPr>
+          <w:lang w:val="nl-BE"/>
+        </w:rPr>
+        <w:t>/2023.</w:t>
+      </w:r>
+    </w:p>
+    <w:p>
+      <w:pPr>
         <w:pStyle w:val="Heading3"/>
         <w:rPr>
           <w:lang w:val="nl-BE"/>
@@ -1976,6 +2003,11 @@
     </w:p>
     <w:p>
       <w:pPr>
+        <w:pStyle w:val="Heading4"/>
+        <w:numPr>
+          <w:ilvl w:val="0"/>
+          <w:numId w:val="0"/>
+        </w:numPr>
         <w:rPr>
           <w:lang w:val="nl-BE"/>
         </w:rPr>
@@ -1983,12 +2015,13 @@
       <w:r>
         <w:rPr>
           <w:noProof/>
+          <w:lang w:val="nl-BE"/>
         </w:rPr>
         <w:drawing>
-          <wp:inline distT="0" distB="0" distL="0" distR="0" wp14:anchorId="55B321C7" wp14:editId="250E8E40">
-            <wp:extent cx="4851400" cy="3641956"/>
-            <wp:effectExtent l="0" t="0" r="6350" b="0"/>
-            <wp:docPr id="1" name="Afbeelding 1" descr="Graphical user interface, application&#10;&#10;Description automatically generated"/>
+          <wp:inline distT="0" distB="0" distL="0" distR="0" wp14:anchorId="78E34BD4" wp14:editId="52DA737F">
+            <wp:extent cx="4406900" cy="3301336"/>
+            <wp:effectExtent l="0" t="0" r="0" b="0"/>
+            <wp:docPr id="1" name="Picture 1" descr="Graphical user interface, application&#10;&#10;Description automatically generated"/>
             <wp:cNvGraphicFramePr>
               <a:graphicFrameLocks xmlns:a="http://schemas.openxmlformats.org/drawingml/2006/main" noChangeAspect="1"/>
             </wp:cNvGraphicFramePr>
@@ -1996,7 +2029,7 @@
               <a:graphicData uri="http://schemas.openxmlformats.org/drawingml/2006/picture">
                 <pic:pic xmlns:pic="http://schemas.openxmlformats.org/drawingml/2006/picture">
                   <pic:nvPicPr>
-                    <pic:cNvPr id="1" name="Afbeelding 1" descr="Graphical user interface, application&#10;&#10;Description automatically generated"/>
+                    <pic:cNvPr id="1" name="Picture 1" descr="Graphical user interface, application&#10;&#10;Description automatically generated"/>
                     <pic:cNvPicPr/>
                   </pic:nvPicPr>
                   <pic:blipFill>
@@ -2008,7 +2041,7 @@
                   <pic:spPr>
                     <a:xfrm>
                       <a:off x="0" y="0"/>
-                      <a:ext cx="4860715" cy="3648948"/>
+                      <a:ext cx="4416701" cy="3308678"/>
                     </a:xfrm>
                     <a:prstGeom prst="rect">
                       <a:avLst/>
@@ -2020,6 +2053,12 @@
           </wp:inline>
         </w:drawing>
       </w:r>
+      <w:r>
+        <w:rPr>
+          <w:lang w:val="nl-BE"/>
+        </w:rPr>
+        <w:t xml:space="preserve"> </w:t>
+      </w:r>
     </w:p>
     <w:p>
       <w:pPr>
@@ -2040,13 +2079,69 @@
         <w:rPr>
           <w:lang w:val="nl-BE"/>
         </w:rPr>
-        <w:t xml:space="preserve"> op 29/03</w:t>
-      </w:r>
-      <w:r>
-        <w:rPr>
-          <w:lang w:val="nl-BE"/>
-        </w:rPr>
-        <w:t>/2023</w:t>
+        <w:t xml:space="preserve"> op het einde van de meeting</w:t>
+      </w:r>
+    </w:p>
+    <w:p>
+      <w:pPr>
+        <w:rPr>
+          <w:lang w:val="nl-BE"/>
+        </w:rPr>
+      </w:pPr>
+      <w:r>
+        <w:rPr>
+          <w:noProof/>
+          <w:lang w:val="nl-BE"/>
+        </w:rPr>
+        <w:drawing>
+          <wp:inline distT="0" distB="0" distL="0" distR="0" wp14:anchorId="40C66EB2" wp14:editId="1FB0FBA1">
+            <wp:extent cx="4345957" cy="4616450"/>
+            <wp:effectExtent l="0" t="0" r="0" b="0"/>
+            <wp:docPr id="2" name="Picture 2" descr="Graphical user interface, application&#10;&#10;Description automatically generated"/>
+            <wp:cNvGraphicFramePr>
+              <a:graphicFrameLocks xmlns:a="http://schemas.openxmlformats.org/drawingml/2006/main" noChangeAspect="1"/>
+            </wp:cNvGraphicFramePr>
+            <a:graphic xmlns:a="http://schemas.openxmlformats.org/drawingml/2006/main">
+              <a:graphicData uri="http://schemas.openxmlformats.org/drawingml/2006/picture">
+                <pic:pic xmlns:pic="http://schemas.openxmlformats.org/drawingml/2006/picture">
+                  <pic:nvPicPr>
+                    <pic:cNvPr id="2" name="Picture 2" descr="Graphical user interface, application&#10;&#10;Description automatically generated"/>
+                    <pic:cNvPicPr/>
+                  </pic:nvPicPr>
+                  <pic:blipFill>
+                    <a:blip r:embed="rId10"/>
+                    <a:stretch>
+                      <a:fillRect/>
+                    </a:stretch>
+                  </pic:blipFill>
+                  <pic:spPr>
+                    <a:xfrm>
+                      <a:off x="0" y="0"/>
+                      <a:ext cx="4374447" cy="4646713"/>
+                    </a:xfrm>
+                    <a:prstGeom prst="rect">
+                      <a:avLst/>
+                    </a:prstGeom>
+                  </pic:spPr>
+                </pic:pic>
+              </a:graphicData>
+            </a:graphic>
+          </wp:inline>
+        </w:drawing>
+      </w:r>
+    </w:p>
+    <w:p>
+      <w:pPr>
+        <w:pStyle w:val="Head2"/>
+        <w:tabs>
+          <w:tab w:val="clear" w:pos="1021"/>
+          <w:tab w:val="num" w:pos="284"/>
+        </w:tabs>
+        <w:ind w:hanging="567"/>
+      </w:pPr>
+      <w:r>
+        <w:lastRenderedPageBreak/>
+        <w:t>Sprint meeting 05/04/2023</w:t>
       </w:r>
     </w:p>
     <w:p>
@@ -2056,6 +2151,650 @@
           <w:ilvl w:val="0"/>
           <w:numId w:val="0"/>
         </w:numPr>
+      </w:pPr>
+    </w:p>
+    <w:p>
+      <w:r>
+        <w:t>In onze tweede</w:t>
+      </w:r>
+      <w:r>
+        <w:t xml:space="preserve"> sprintmeeting</w:t>
+      </w:r>
+      <w:r>
+        <w:t xml:space="preserve"> zijn we begonnen met het overlopen van de prototypes. Christophe had enkele voorbeeldprototypes aangemaakt waar Johan nog enkele verbeteringen op had uitgevoerd. Deze hebben we dan met drie overlopen om te kijken welke schermen we willen</w:t>
+      </w:r>
+      <w:r>
+        <w:t xml:space="preserve"> en </w:t>
+      </w:r>
+      <w:r>
+        <w:t>wat we er allemaal</w:t>
+      </w:r>
+      <w:r>
+        <w:t xml:space="preserve"> op gaan zetten</w:t>
+      </w:r>
+      <w:r>
+        <w:t>.</w:t>
+      </w:r>
+      <w:r>
+        <w:t xml:space="preserve"> Na de verschillende mogelijkheden te hebben bekeken zijn we tot de conclusie gekomen dat we 2 views gaan gebruiken. Eén om in te loggen, het andere voor ons werkend programma. Hier gaan we met tabs werken </w:t>
+      </w:r>
+      <w:r>
+        <w:t>om ze de verschillende menu’s te kunnen openen.</w:t>
+      </w:r>
+    </w:p>
+    <w:p>
+      <w:r>
+        <w:t xml:space="preserve">Nadat dit vastgelegd was zijn we begonnen met de taakverdelingen. </w:t>
+      </w:r>
+      <w:proofErr w:type="spellStart"/>
+      <w:r>
+        <w:t>Lender</w:t>
+      </w:r>
+      <w:proofErr w:type="spellEnd"/>
+      <w:r>
+        <w:t xml:space="preserve"> had de user </w:t>
+      </w:r>
+      <w:proofErr w:type="spellStart"/>
+      <w:r>
+        <w:t>stories</w:t>
+      </w:r>
+      <w:proofErr w:type="spellEnd"/>
+      <w:r>
+        <w:t xml:space="preserve"> nog niet helemaal afgekregen en gaat deze nog afmaken. Christophe gaat deze nadien nog is overlopen/nakijken. Hierna hebben we de taken voor het effectieve programma vastgelegd. </w:t>
+      </w:r>
+      <w:proofErr w:type="spellStart"/>
+      <w:r>
+        <w:t>Lender</w:t>
+      </w:r>
+      <w:proofErr w:type="spellEnd"/>
+      <w:r>
+        <w:t xml:space="preserve"> gaat het project aanmaken en meteen ook de structuur voor de </w:t>
+      </w:r>
+      <w:proofErr w:type="spellStart"/>
+      <w:r>
+        <w:t>models</w:t>
+      </w:r>
+      <w:proofErr w:type="spellEnd"/>
+      <w:r>
+        <w:t xml:space="preserve">, views en </w:t>
+      </w:r>
+      <w:proofErr w:type="spellStart"/>
+      <w:r>
+        <w:t>viewmodels</w:t>
+      </w:r>
+      <w:proofErr w:type="spellEnd"/>
+      <w:r>
+        <w:t xml:space="preserve"> klaarzetten, Johan kan hierin de views dan al aanmaken. Christophe gaat het ERD omzetten in </w:t>
+      </w:r>
+      <w:proofErr w:type="spellStart"/>
+      <w:r>
+        <w:t>models</w:t>
+      </w:r>
+      <w:proofErr w:type="spellEnd"/>
+      <w:r>
+        <w:t xml:space="preserve"> en ook de database al invullen.</w:t>
+      </w:r>
+    </w:p>
+    <w:p>
+      <w:pPr>
+        <w:pStyle w:val="Heading3"/>
+      </w:pPr>
+      <w:r>
+        <w:t>SCRUM rollenverdeling</w:t>
+      </w:r>
+    </w:p>
+    <w:p>
+      <w:pPr>
+        <w:pStyle w:val="ListParagraph"/>
+        <w:numPr>
+          <w:ilvl w:val="0"/>
+          <w:numId w:val="38"/>
+        </w:numPr>
+      </w:pPr>
+      <w:r>
+        <w:t>SCRUM master: Christophe Mathieu</w:t>
+      </w:r>
+    </w:p>
+    <w:p>
+      <w:pPr>
+        <w:pStyle w:val="ListParagraph"/>
+        <w:numPr>
+          <w:ilvl w:val="0"/>
+          <w:numId w:val="38"/>
+        </w:numPr>
+      </w:pPr>
+      <w:r>
+        <w:t xml:space="preserve">Product </w:t>
+      </w:r>
+      <w:proofErr w:type="spellStart"/>
+      <w:r>
+        <w:t>owner</w:t>
+      </w:r>
+      <w:proofErr w:type="spellEnd"/>
+      <w:r>
+        <w:t>: Johan Claes</w:t>
+      </w:r>
+    </w:p>
+    <w:p>
+      <w:pPr>
+        <w:pStyle w:val="ListParagraph"/>
+        <w:numPr>
+          <w:ilvl w:val="0"/>
+          <w:numId w:val="38"/>
+        </w:numPr>
+        <w:rPr>
+          <w:lang w:val="en-GB"/>
+        </w:rPr>
+      </w:pPr>
+      <w:r>
+        <w:rPr>
+          <w:lang w:val="en-GB"/>
+        </w:rPr>
+        <w:t>Development team: Johan Claes, L</w:t>
+      </w:r>
+      <w:r>
+        <w:rPr>
+          <w:lang w:val="en-GB"/>
+        </w:rPr>
+        <w:t xml:space="preserve">ender </w:t>
+      </w:r>
+      <w:proofErr w:type="spellStart"/>
+      <w:r>
+        <w:rPr>
+          <w:lang w:val="en-GB"/>
+        </w:rPr>
+        <w:t>Boeckx</w:t>
+      </w:r>
+      <w:proofErr w:type="spellEnd"/>
+      <w:r>
+        <w:rPr>
+          <w:lang w:val="en-GB"/>
+        </w:rPr>
+        <w:t xml:space="preserve"> &amp; Christophe Mathieu</w:t>
+      </w:r>
+    </w:p>
+    <w:p>
+      <w:pPr>
+        <w:pStyle w:val="Heading3"/>
+        <w:rPr>
+          <w:lang w:val="en-GB"/>
+        </w:rPr>
+      </w:pPr>
+      <w:r>
+        <w:rPr>
+          <w:lang w:val="en-GB"/>
+        </w:rPr>
+        <w:t xml:space="preserve">Taken </w:t>
+      </w:r>
+      <w:proofErr w:type="spellStart"/>
+      <w:r>
+        <w:rPr>
+          <w:lang w:val="en-GB"/>
+        </w:rPr>
+        <w:t>oplijsten</w:t>
+      </w:r>
+      <w:proofErr w:type="spellEnd"/>
+      <w:r>
+        <w:rPr>
+          <w:lang w:val="en-GB"/>
+        </w:rPr>
+        <w:t xml:space="preserve"> </w:t>
+      </w:r>
+      <w:proofErr w:type="spellStart"/>
+      <w:r>
+        <w:rPr>
+          <w:lang w:val="en-GB"/>
+        </w:rPr>
+        <w:t>en</w:t>
+      </w:r>
+      <w:proofErr w:type="spellEnd"/>
+      <w:r>
+        <w:rPr>
+          <w:lang w:val="en-GB"/>
+        </w:rPr>
+        <w:t xml:space="preserve"> </w:t>
+      </w:r>
+      <w:proofErr w:type="spellStart"/>
+      <w:r>
+        <w:rPr>
+          <w:lang w:val="en-GB"/>
+        </w:rPr>
+        <w:t>toekennen</w:t>
+      </w:r>
+      <w:proofErr w:type="spellEnd"/>
+    </w:p>
+    <w:p>
+      <w:pPr>
+        <w:pStyle w:val="ListParagraph"/>
+        <w:numPr>
+          <w:ilvl w:val="0"/>
+          <w:numId w:val="39"/>
+        </w:numPr>
+        <w:rPr>
+          <w:lang w:val="nl-BE"/>
+        </w:rPr>
+      </w:pPr>
+      <w:r>
+        <w:rPr>
+          <w:lang w:val="nl-BE"/>
+        </w:rPr>
+        <w:t xml:space="preserve">User </w:t>
+      </w:r>
+      <w:proofErr w:type="spellStart"/>
+      <w:r>
+        <w:rPr>
+          <w:lang w:val="nl-BE"/>
+        </w:rPr>
+        <w:t>stories</w:t>
+      </w:r>
+      <w:proofErr w:type="spellEnd"/>
+      <w:r>
+        <w:rPr>
+          <w:lang w:val="nl-BE"/>
+        </w:rPr>
+        <w:t xml:space="preserve"> afmaken</w:t>
+      </w:r>
+      <w:r>
+        <w:rPr>
+          <w:lang w:val="nl-BE"/>
+        </w:rPr>
+        <w:t xml:space="preserve">: </w:t>
+      </w:r>
+      <w:proofErr w:type="spellStart"/>
+      <w:r>
+        <w:rPr>
+          <w:lang w:val="nl-BE"/>
+        </w:rPr>
+        <w:t>Lender</w:t>
+      </w:r>
+      <w:proofErr w:type="spellEnd"/>
+      <w:r>
+        <w:rPr>
+          <w:lang w:val="nl-BE"/>
+        </w:rPr>
+        <w:t xml:space="preserve"> </w:t>
+      </w:r>
+      <w:proofErr w:type="spellStart"/>
+      <w:r>
+        <w:rPr>
+          <w:lang w:val="nl-BE"/>
+        </w:rPr>
+        <w:t>Boe</w:t>
+      </w:r>
+      <w:r>
+        <w:rPr>
+          <w:lang w:val="nl-BE"/>
+        </w:rPr>
+        <w:t>ckx</w:t>
+      </w:r>
+      <w:proofErr w:type="spellEnd"/>
+    </w:p>
+    <w:p>
+      <w:pPr>
+        <w:pStyle w:val="ListParagraph"/>
+        <w:numPr>
+          <w:ilvl w:val="0"/>
+          <w:numId w:val="39"/>
+        </w:numPr>
+        <w:rPr>
+          <w:lang w:val="en-GB"/>
+        </w:rPr>
+      </w:pPr>
+      <w:r>
+        <w:rPr>
+          <w:lang w:val="en-GB"/>
+        </w:rPr>
+        <w:t xml:space="preserve">User stories </w:t>
+      </w:r>
+      <w:proofErr w:type="spellStart"/>
+      <w:r>
+        <w:rPr>
+          <w:lang w:val="en-GB"/>
+        </w:rPr>
+        <w:t>nalezen</w:t>
+      </w:r>
+      <w:proofErr w:type="spellEnd"/>
+      <w:r>
+        <w:rPr>
+          <w:lang w:val="en-GB"/>
+        </w:rPr>
+        <w:t>: Christophe Mathieu</w:t>
+      </w:r>
+    </w:p>
+    <w:p>
+      <w:pPr>
+        <w:pStyle w:val="ListParagraph"/>
+        <w:numPr>
+          <w:ilvl w:val="0"/>
+          <w:numId w:val="39"/>
+        </w:numPr>
+        <w:rPr>
+          <w:lang w:val="nl-BE"/>
+        </w:rPr>
+      </w:pPr>
+      <w:r>
+        <w:rPr>
+          <w:lang w:val="nl-BE"/>
+        </w:rPr>
+        <w:t xml:space="preserve">Project opbouw (DAL, </w:t>
+      </w:r>
+      <w:proofErr w:type="spellStart"/>
+      <w:r>
+        <w:rPr>
+          <w:lang w:val="nl-BE"/>
+        </w:rPr>
+        <w:t>models</w:t>
+      </w:r>
+      <w:proofErr w:type="spellEnd"/>
+      <w:r>
+        <w:rPr>
+          <w:lang w:val="nl-BE"/>
+        </w:rPr>
+        <w:t>, v</w:t>
+      </w:r>
+      <w:r>
+        <w:rPr>
+          <w:lang w:val="nl-BE"/>
+        </w:rPr>
+        <w:t xml:space="preserve">iews, </w:t>
+      </w:r>
+      <w:proofErr w:type="spellStart"/>
+      <w:r>
+        <w:rPr>
+          <w:lang w:val="nl-BE"/>
+        </w:rPr>
+        <w:t>viewmodels</w:t>
+      </w:r>
+      <w:proofErr w:type="spellEnd"/>
+      <w:r>
+        <w:rPr>
+          <w:lang w:val="nl-BE"/>
+        </w:rPr>
+        <w:t xml:space="preserve">,…): </w:t>
+      </w:r>
+      <w:proofErr w:type="spellStart"/>
+      <w:r>
+        <w:rPr>
+          <w:lang w:val="nl-BE"/>
+        </w:rPr>
+        <w:t>Lender</w:t>
+      </w:r>
+      <w:proofErr w:type="spellEnd"/>
+      <w:r>
+        <w:rPr>
+          <w:lang w:val="nl-BE"/>
+        </w:rPr>
+        <w:t xml:space="preserve"> </w:t>
+      </w:r>
+      <w:proofErr w:type="spellStart"/>
+      <w:r>
+        <w:rPr>
+          <w:lang w:val="nl-BE"/>
+        </w:rPr>
+        <w:t>Boeckx</w:t>
+      </w:r>
+      <w:proofErr w:type="spellEnd"/>
+    </w:p>
+    <w:p>
+      <w:pPr>
+        <w:pStyle w:val="ListParagraph"/>
+        <w:numPr>
+          <w:ilvl w:val="0"/>
+          <w:numId w:val="39"/>
+        </w:numPr>
+        <w:rPr>
+          <w:lang w:val="nl-BE"/>
+        </w:rPr>
+      </w:pPr>
+      <w:r>
+        <w:rPr>
+          <w:lang w:val="nl-BE"/>
+        </w:rPr>
+        <w:t>Views aanmaken: Johan Claes</w:t>
+      </w:r>
+    </w:p>
+    <w:p>
+      <w:pPr>
+        <w:pStyle w:val="ListParagraph"/>
+        <w:numPr>
+          <w:ilvl w:val="0"/>
+          <w:numId w:val="39"/>
+        </w:numPr>
+        <w:rPr>
+          <w:lang w:val="nl-BE"/>
+        </w:rPr>
+      </w:pPr>
+      <w:r>
+        <w:rPr>
+          <w:lang w:val="nl-BE"/>
+        </w:rPr>
+        <w:t xml:space="preserve">Aanmaken van </w:t>
+      </w:r>
+      <w:proofErr w:type="spellStart"/>
+      <w:r>
+        <w:rPr>
+          <w:lang w:val="nl-BE"/>
+        </w:rPr>
+        <w:t>models</w:t>
+      </w:r>
+      <w:proofErr w:type="spellEnd"/>
+      <w:r>
+        <w:rPr>
+          <w:lang w:val="nl-BE"/>
+        </w:rPr>
+        <w:t>: Christophe Mathieu</w:t>
+      </w:r>
+    </w:p>
+    <w:p>
+      <w:pPr>
+        <w:pStyle w:val="ListParagraph"/>
+        <w:numPr>
+          <w:ilvl w:val="0"/>
+          <w:numId w:val="39"/>
+        </w:numPr>
+        <w:rPr>
+          <w:lang w:val="nl-BE"/>
+        </w:rPr>
+      </w:pPr>
+      <w:r>
+        <w:rPr>
+          <w:lang w:val="nl-BE"/>
+        </w:rPr>
+        <w:t>Opvullen van SQL database: Christophe Mathieu</w:t>
+      </w:r>
+    </w:p>
+    <w:p>
+      <w:pPr>
+        <w:pStyle w:val="Heading3"/>
+        <w:rPr>
+          <w:lang w:val="nl-BE"/>
+        </w:rPr>
+      </w:pPr>
+      <w:r>
+        <w:rPr>
+          <w:lang w:val="nl-BE"/>
+        </w:rPr>
+        <w:t>Deadline taken</w:t>
+      </w:r>
+    </w:p>
+    <w:p>
+      <w:pPr>
+        <w:rPr>
+          <w:lang w:val="nl-BE"/>
+        </w:rPr>
+      </w:pPr>
+      <w:r>
+        <w:rPr>
+          <w:lang w:val="nl-BE"/>
+        </w:rPr>
+        <w:t xml:space="preserve">De taken die in deze sprint zijn opgesteld dienen af te zijn tegen </w:t>
+      </w:r>
+      <w:r>
+        <w:rPr>
+          <w:lang w:val="nl-BE"/>
+        </w:rPr>
+        <w:t>12</w:t>
+      </w:r>
+      <w:r>
+        <w:rPr>
+          <w:lang w:val="nl-BE"/>
+        </w:rPr>
+        <w:t>/04/2023.</w:t>
+      </w:r>
+    </w:p>
+    <w:p>
+      <w:pPr>
+        <w:pStyle w:val="Heading3"/>
+        <w:rPr>
+          <w:lang w:val="nl-BE"/>
+        </w:rPr>
+      </w:pPr>
+      <w:proofErr w:type="spellStart"/>
+      <w:r>
+        <w:rPr>
+          <w:lang w:val="nl-BE"/>
+        </w:rPr>
+        <w:lastRenderedPageBreak/>
+        <w:t>Kanban</w:t>
+      </w:r>
+      <w:proofErr w:type="spellEnd"/>
+      <w:r>
+        <w:rPr>
+          <w:lang w:val="nl-BE"/>
+        </w:rPr>
+        <w:t xml:space="preserve"> bord</w:t>
+      </w:r>
+    </w:p>
+    <w:p>
+      <w:pPr>
+        <w:pStyle w:val="Heading4"/>
+        <w:rPr>
+          <w:lang w:val="nl-BE"/>
+        </w:rPr>
+      </w:pPr>
+      <w:proofErr w:type="spellStart"/>
+      <w:r>
+        <w:rPr>
+          <w:lang w:val="nl-BE"/>
+        </w:rPr>
+        <w:t>Kanban</w:t>
+      </w:r>
+      <w:proofErr w:type="spellEnd"/>
+      <w:r>
+        <w:rPr>
+          <w:lang w:val="nl-BE"/>
+        </w:rPr>
+        <w:t xml:space="preserve"> op het einde van de meeting</w:t>
+      </w:r>
+    </w:p>
+    <w:p>
+      <w:pPr>
+        <w:pStyle w:val="Heading4"/>
+        <w:numPr>
+          <w:ilvl w:val="0"/>
+          <w:numId w:val="0"/>
+        </w:numPr>
+        <w:rPr>
+          <w:lang w:val="nl-BE"/>
+        </w:rPr>
+      </w:pPr>
+      <w:r>
+        <w:rPr>
+          <w:lang w:val="nl-BE"/>
+        </w:rPr>
+        <w:t xml:space="preserve"> </w:t>
+      </w:r>
+      <w:r>
+        <w:rPr>
+          <w:lang w:val="nl-BE"/>
+        </w:rPr>
+        <w:drawing>
+          <wp:inline distT="0" distB="0" distL="0" distR="0" wp14:anchorId="12AD929F" wp14:editId="004E8F6F">
+            <wp:extent cx="4933950" cy="3705590"/>
+            <wp:effectExtent l="0" t="0" r="0" b="9525"/>
+            <wp:docPr id="5" name="Picture 5" descr="Graphical user interface, application&#10;&#10;Description automatically generated"/>
+            <wp:cNvGraphicFramePr>
+              <a:graphicFrameLocks xmlns:a="http://schemas.openxmlformats.org/drawingml/2006/main" noChangeAspect="1"/>
+            </wp:cNvGraphicFramePr>
+            <a:graphic xmlns:a="http://schemas.openxmlformats.org/drawingml/2006/main">
+              <a:graphicData uri="http://schemas.openxmlformats.org/drawingml/2006/picture">
+                <pic:pic xmlns:pic="http://schemas.openxmlformats.org/drawingml/2006/picture">
+                  <pic:nvPicPr>
+                    <pic:cNvPr id="5" name="Picture 5" descr="Graphical user interface, application&#10;&#10;Description automatically generated"/>
+                    <pic:cNvPicPr/>
+                  </pic:nvPicPr>
+                  <pic:blipFill>
+                    <a:blip r:embed="rId11"/>
+                    <a:stretch>
+                      <a:fillRect/>
+                    </a:stretch>
+                  </pic:blipFill>
+                  <pic:spPr>
+                    <a:xfrm>
+                      <a:off x="0" y="0"/>
+                      <a:ext cx="4944823" cy="3713756"/>
+                    </a:xfrm>
+                    <a:prstGeom prst="rect">
+                      <a:avLst/>
+                    </a:prstGeom>
+                  </pic:spPr>
+                </pic:pic>
+              </a:graphicData>
+            </a:graphic>
+          </wp:inline>
+        </w:drawing>
+      </w:r>
+    </w:p>
+    <w:p>
+      <w:pPr>
+        <w:pStyle w:val="Heading4"/>
+        <w:rPr>
+          <w:lang w:val="nl-BE"/>
+        </w:rPr>
+      </w:pPr>
+      <w:proofErr w:type="spellStart"/>
+      <w:r>
+        <w:rPr>
+          <w:lang w:val="nl-BE"/>
+        </w:rPr>
+        <w:t>Kanban</w:t>
+      </w:r>
+      <w:proofErr w:type="spellEnd"/>
+      <w:r>
+        <w:rPr>
+          <w:lang w:val="nl-BE"/>
+        </w:rPr>
+        <w:t xml:space="preserve"> op het einde van de meeting</w:t>
+      </w:r>
+    </w:p>
+    <w:p>
+      <w:pPr>
+        <w:rPr>
+          <w:lang w:val="nl-BE"/>
+        </w:rPr>
+      </w:pPr>
+    </w:p>
+    <w:p>
+      <w:pPr>
+        <w:rPr>
+          <w:lang w:val="nl-BE"/>
+        </w:rPr>
+      </w:pPr>
+    </w:p>
+    <w:p>
+      <w:pPr>
+        <w:rPr>
+          <w:lang w:val="nl-BE"/>
+        </w:rPr>
+      </w:pPr>
+    </w:p>
+    <w:p>
+      <w:pPr>
+        <w:pStyle w:val="Head2"/>
+        <w:numPr>
+          <w:ilvl w:val="0"/>
+          <w:numId w:val="0"/>
+        </w:numPr>
         <w:tabs>
           <w:tab w:val="num" w:pos="284"/>
         </w:tabs>
@@ -2071,8 +2810,8 @@
       </w:pPr>
     </w:p>
     <w:sectPr>
-      <w:headerReference w:type="default" r:id="rId10"/>
-      <w:headerReference w:type="first" r:id="rId11"/>
+      <w:headerReference w:type="default" r:id="rId12"/>
+      <w:headerReference w:type="first" r:id="rId13"/>
       <w:pgSz w:w="11906" w:h="16838" w:code="9"/>
       <w:pgMar w:top="1134" w:right="1134" w:bottom="1134" w:left="1871" w:header="709" w:footer="709" w:gutter="0"/>
       <w:pgNumType w:start="2"/>
@@ -2084,7 +2823,7 @@
 </file>
 
 <file path=word/endnotes.xml><?xml version="1.0" encoding="utf-8"?>
-<w:endnotes xmlns:wpc="http://schemas.microsoft.com/office/word/2010/wordprocessingCanvas" xmlns:cx="http://schemas.microsoft.com/office/drawing/2014/chartex" xmlns:cx1="http://schemas.microsoft.com/office/drawing/2015/9/8/chartex" xmlns:cx2="http://schemas.microsoft.com/office/drawing/2015/10/21/chartex" xmlns:cx3="http://schemas.microsoft.com/office/drawing/2016/5/9/chartex" xmlns:cx4="http://schemas.microsoft.com/office/drawing/2016/5/10/chartex" xmlns:cx5="http://schemas.microsoft.com/office/drawing/2016/5/11/chartex" xmlns:cx6="http://schemas.microsoft.com/office/drawing/2016/5/12/chartex" xmlns:cx7="http://schemas.microsoft.com/office/drawing/2016/5/13/chartex" xmlns:cx8="http://schemas.microsoft.com/office/drawing/2016/5/14/chartex" xmlns:mc="http://schemas.openxmlformats.org/markup-compatibility/2006" xmlns:aink="http://schemas.microsoft.com/office/drawing/2016/ink" xmlns:am3d="http://schemas.microsoft.com/office/drawing/2017/model3d" xmlns:o="urn:schemas-microsoft-com:office:office" xmlns:oel="http://schemas.microsoft.com/office/2019/extlst" xmlns:r="http://schemas.openxmlformats.org/officeDocument/2006/relationships" xmlns:m="http://schemas.openxmlformats.org/officeDocument/2006/math" xmlns:v="urn:schemas-microsoft-com:vml" xmlns:wp14="http://schemas.microsoft.com/office/word/2010/wordprocessingDrawing" xmlns:wp="http://schemas.openxmlformats.org/drawingml/2006/wordprocessingDrawing" xmlns:w10="urn:schemas-microsoft-com:office:word" xmlns:w="http://schemas.openxmlformats.org/wordprocessingml/2006/main" xmlns:w14="http://schemas.microsoft.com/office/word/2010/wordml" xmlns:w15="http://schemas.microsoft.com/office/word/2012/wordml" xmlns:w16cex="http://schemas.microsoft.com/office/word/2018/wordml/cex" xmlns:w16cid="http://schemas.microsoft.com/office/word/2016/wordml/cid" xmlns:w16="http://schemas.microsoft.com/office/word/2018/wordml" xmlns:w16sdtdh="http://schemas.microsoft.com/office/word/2020/wordml/sdtdatahash" xmlns:w16se="http://schemas.microsoft.com/office/word/2015/wordml/symex" xmlns:wpg="http://schemas.microsoft.com/office/word/2010/wordprocessingGroup" xmlns:wpi="http://schemas.microsoft.com/office/word/2010/wordprocessingInk" xmlns:wne="http://schemas.microsoft.com/office/word/2006/wordml" xmlns:wps="http://schemas.microsoft.com/office/word/2010/wordprocessingShape" mc:Ignorable="w14 w15 w16se w16cid w16 w16cex w16sdtdh wp14">
+<w:endnotes xmlns:wpc="http://schemas.microsoft.com/office/word/2010/wordprocessingCanvas" xmlns:cx="http://schemas.microsoft.com/office/drawing/2014/chartex" xmlns:cx1="http://schemas.microsoft.com/office/drawing/2015/9/8/chartex" xmlns:cx2="http://schemas.microsoft.com/office/drawing/2015/10/21/chartex" xmlns:cx3="http://schemas.microsoft.com/office/drawing/2016/5/9/chartex" xmlns:cx4="http://schemas.microsoft.com/office/drawing/2016/5/10/chartex" xmlns:cx5="http://schemas.microsoft.com/office/drawing/2016/5/11/chartex" xmlns:cx6="http://schemas.microsoft.com/office/drawing/2016/5/12/chartex" xmlns:cx7="http://schemas.microsoft.com/office/drawing/2016/5/13/chartex" xmlns:cx8="http://schemas.microsoft.com/office/drawing/2016/5/14/chartex" xmlns:mc="http://schemas.openxmlformats.org/markup-compatibility/2006" xmlns:aink="http://schemas.microsoft.com/office/drawing/2016/ink" xmlns:am3d="http://schemas.microsoft.com/office/drawing/2017/model3d" xmlns:o="urn:schemas-microsoft-com:office:office" xmlns:oel="http://schemas.microsoft.com/office/2019/extlst" xmlns:r="http://schemas.openxmlformats.org/officeDocument/2006/relationships" xmlns:m="http://schemas.openxmlformats.org/officeDocument/2006/math" xmlns:v="urn:schemas-microsoft-com:vml" xmlns:wp14="http://schemas.microsoft.com/office/word/2010/wordprocessingDrawing" xmlns:wp="http://schemas.openxmlformats.org/drawingml/2006/wordprocessingDrawing" xmlns:w10="urn:schemas-microsoft-com:office:word" xmlns:w="http://schemas.openxmlformats.org/wordprocessingml/2006/main" xmlns:w14="http://schemas.microsoft.com/office/word/2010/wordml" xmlns:w15="http://schemas.microsoft.com/office/word/2012/wordml" xmlns:w16cex="http://schemas.microsoft.com/office/word/2018/wordml/cex" xmlns:w16cid="http://schemas.microsoft.com/office/word/2016/wordml/cid" xmlns:w16="http://schemas.microsoft.com/office/word/2018/wordml" xmlns:w16du="http://schemas.microsoft.com/office/word/2023/wordml/word16du" xmlns:w16sdtdh="http://schemas.microsoft.com/office/word/2020/wordml/sdtdatahash" xmlns:w16se="http://schemas.microsoft.com/office/word/2015/wordml/symex" xmlns:wpg="http://schemas.microsoft.com/office/word/2010/wordprocessingGroup" xmlns:wpi="http://schemas.microsoft.com/office/word/2010/wordprocessingInk" xmlns:wne="http://schemas.microsoft.com/office/word/2006/wordml" xmlns:wps="http://schemas.microsoft.com/office/word/2010/wordprocessingShape" mc:Ignorable="w14 w15 w16se w16cid w16 w16cex w16sdtdh wp14">
   <w:endnote w:type="separator" w:id="-1">
     <w:p>
       <w:r>
@@ -2103,7 +2842,7 @@
 </file>
 
 <file path=word/footnotes.xml><?xml version="1.0" encoding="utf-8"?>
-<w:footnotes xmlns:wpc="http://schemas.microsoft.com/office/word/2010/wordprocessingCanvas" xmlns:cx="http://schemas.microsoft.com/office/drawing/2014/chartex" xmlns:cx1="http://schemas.microsoft.com/office/drawing/2015/9/8/chartex" xmlns:cx2="http://schemas.microsoft.com/office/drawing/2015/10/21/chartex" xmlns:cx3="http://schemas.microsoft.com/office/drawing/2016/5/9/chartex" xmlns:cx4="http://schemas.microsoft.com/office/drawing/2016/5/10/chartex" xmlns:cx5="http://schemas.microsoft.com/office/drawing/2016/5/11/chartex" xmlns:cx6="http://schemas.microsoft.com/office/drawing/2016/5/12/chartex" xmlns:cx7="http://schemas.microsoft.com/office/drawing/2016/5/13/chartex" xmlns:cx8="http://schemas.microsoft.com/office/drawing/2016/5/14/chartex" xmlns:mc="http://schemas.openxmlformats.org/markup-compatibility/2006" xmlns:aink="http://schemas.microsoft.com/office/drawing/2016/ink" xmlns:am3d="http://schemas.microsoft.com/office/drawing/2017/model3d" xmlns:o="urn:schemas-microsoft-com:office:office" xmlns:oel="http://schemas.microsoft.com/office/2019/extlst" xmlns:r="http://schemas.openxmlformats.org/officeDocument/2006/relationships" xmlns:m="http://schemas.openxmlformats.org/officeDocument/2006/math" xmlns:v="urn:schemas-microsoft-com:vml" xmlns:wp14="http://schemas.microsoft.com/office/word/2010/wordprocessingDrawing" xmlns:wp="http://schemas.openxmlformats.org/drawingml/2006/wordprocessingDrawing" xmlns:w10="urn:schemas-microsoft-com:office:word" xmlns:w="http://schemas.openxmlformats.org/wordprocessingml/2006/main" xmlns:w14="http://schemas.microsoft.com/office/word/2010/wordml" xmlns:w15="http://schemas.microsoft.com/office/word/2012/wordml" xmlns:w16cex="http://schemas.microsoft.com/office/word/2018/wordml/cex" xmlns:w16cid="http://schemas.microsoft.com/office/word/2016/wordml/cid" xmlns:w16="http://schemas.microsoft.com/office/word/2018/wordml" xmlns:w16sdtdh="http://schemas.microsoft.com/office/word/2020/wordml/sdtdatahash" xmlns:w16se="http://schemas.microsoft.com/office/word/2015/wordml/symex" xmlns:wpg="http://schemas.microsoft.com/office/word/2010/wordprocessingGroup" xmlns:wpi="http://schemas.microsoft.com/office/word/2010/wordprocessingInk" xmlns:wne="http://schemas.microsoft.com/office/word/2006/wordml" xmlns:wps="http://schemas.microsoft.com/office/word/2010/wordprocessingShape" mc:Ignorable="w14 w15 w16se w16cid w16 w16cex w16sdtdh wp14">
+<w:footnotes xmlns:wpc="http://schemas.microsoft.com/office/word/2010/wordprocessingCanvas" xmlns:cx="http://schemas.microsoft.com/office/drawing/2014/chartex" xmlns:cx1="http://schemas.microsoft.com/office/drawing/2015/9/8/chartex" xmlns:cx2="http://schemas.microsoft.com/office/drawing/2015/10/21/chartex" xmlns:cx3="http://schemas.microsoft.com/office/drawing/2016/5/9/chartex" xmlns:cx4="http://schemas.microsoft.com/office/drawing/2016/5/10/chartex" xmlns:cx5="http://schemas.microsoft.com/office/drawing/2016/5/11/chartex" xmlns:cx6="http://schemas.microsoft.com/office/drawing/2016/5/12/chartex" xmlns:cx7="http://schemas.microsoft.com/office/drawing/2016/5/13/chartex" xmlns:cx8="http://schemas.microsoft.com/office/drawing/2016/5/14/chartex" xmlns:mc="http://schemas.openxmlformats.org/markup-compatibility/2006" xmlns:aink="http://schemas.microsoft.com/office/drawing/2016/ink" xmlns:am3d="http://schemas.microsoft.com/office/drawing/2017/model3d" xmlns:o="urn:schemas-microsoft-com:office:office" xmlns:oel="http://schemas.microsoft.com/office/2019/extlst" xmlns:r="http://schemas.openxmlformats.org/officeDocument/2006/relationships" xmlns:m="http://schemas.openxmlformats.org/officeDocument/2006/math" xmlns:v="urn:schemas-microsoft-com:vml" xmlns:wp14="http://schemas.microsoft.com/office/word/2010/wordprocessingDrawing" xmlns:wp="http://schemas.openxmlformats.org/drawingml/2006/wordprocessingDrawing" xmlns:w10="urn:schemas-microsoft-com:office:word" xmlns:w="http://schemas.openxmlformats.org/wordprocessingml/2006/main" xmlns:w14="http://schemas.microsoft.com/office/word/2010/wordml" xmlns:w15="http://schemas.microsoft.com/office/word/2012/wordml" xmlns:w16cex="http://schemas.microsoft.com/office/word/2018/wordml/cex" xmlns:w16cid="http://schemas.microsoft.com/office/word/2016/wordml/cid" xmlns:w16="http://schemas.microsoft.com/office/word/2018/wordml" xmlns:w16du="http://schemas.microsoft.com/office/word/2023/wordml/word16du" xmlns:w16sdtdh="http://schemas.microsoft.com/office/word/2020/wordml/sdtdatahash" xmlns:w16se="http://schemas.microsoft.com/office/word/2015/wordml/symex" xmlns:wpg="http://schemas.microsoft.com/office/word/2010/wordprocessingGroup" xmlns:wpi="http://schemas.microsoft.com/office/word/2010/wordprocessingInk" xmlns:wne="http://schemas.microsoft.com/office/word/2006/wordml" xmlns:wps="http://schemas.microsoft.com/office/word/2010/wordprocessingShape" mc:Ignorable="w14 w15 w16se w16cid w16 w16cex w16sdtdh wp14">
   <w:footnote w:type="separator" w:id="-1">
     <w:p>
       <w:r>
@@ -2122,7 +2861,7 @@
 </file>
 
 <file path=word/header1.xml><?xml version="1.0" encoding="utf-8"?>
-<w:hdr xmlns:wpc="http://schemas.microsoft.com/office/word/2010/wordprocessingCanvas" xmlns:cx="http://schemas.microsoft.com/office/drawing/2014/chartex" xmlns:cx1="http://schemas.microsoft.com/office/drawing/2015/9/8/chartex" xmlns:cx2="http://schemas.microsoft.com/office/drawing/2015/10/21/chartex" xmlns:cx3="http://schemas.microsoft.com/office/drawing/2016/5/9/chartex" xmlns:cx4="http://schemas.microsoft.com/office/drawing/2016/5/10/chartex" xmlns:cx5="http://schemas.microsoft.com/office/drawing/2016/5/11/chartex" xmlns:cx6="http://schemas.microsoft.com/office/drawing/2016/5/12/chartex" xmlns:cx7="http://schemas.microsoft.com/office/drawing/2016/5/13/chartex" xmlns:cx8="http://schemas.microsoft.com/office/drawing/2016/5/14/chartex" xmlns:mc="http://schemas.openxmlformats.org/markup-compatibility/2006" xmlns:aink="http://schemas.microsoft.com/office/drawing/2016/ink" xmlns:am3d="http://schemas.microsoft.com/office/drawing/2017/model3d" xmlns:o="urn:schemas-microsoft-com:office:office" xmlns:oel="http://schemas.microsoft.com/office/2019/extlst" xmlns:r="http://schemas.openxmlformats.org/officeDocument/2006/relationships" xmlns:m="http://schemas.openxmlformats.org/officeDocument/2006/math" xmlns:v="urn:schemas-microsoft-com:vml" xmlns:wp14="http://schemas.microsoft.com/office/word/2010/wordprocessingDrawing" xmlns:wp="http://schemas.openxmlformats.org/drawingml/2006/wordprocessingDrawing" xmlns:w10="urn:schemas-microsoft-com:office:word" xmlns:w="http://schemas.openxmlformats.org/wordprocessingml/2006/main" xmlns:w14="http://schemas.microsoft.com/office/word/2010/wordml" xmlns:w15="http://schemas.microsoft.com/office/word/2012/wordml" xmlns:w16cex="http://schemas.microsoft.com/office/word/2018/wordml/cex" xmlns:w16cid="http://schemas.microsoft.com/office/word/2016/wordml/cid" xmlns:w16="http://schemas.microsoft.com/office/word/2018/wordml" xmlns:w16sdtdh="http://schemas.microsoft.com/office/word/2020/wordml/sdtdatahash" xmlns:w16se="http://schemas.microsoft.com/office/word/2015/wordml/symex" xmlns:wpg="http://schemas.microsoft.com/office/word/2010/wordprocessingGroup" xmlns:wpi="http://schemas.microsoft.com/office/word/2010/wordprocessingInk" xmlns:wne="http://schemas.microsoft.com/office/word/2006/wordml" xmlns:wps="http://schemas.microsoft.com/office/word/2010/wordprocessingShape" mc:Ignorable="w14 w15 w16se w16cid w16 w16cex w16sdtdh wp14">
+<w:hdr xmlns:wpc="http://schemas.microsoft.com/office/word/2010/wordprocessingCanvas" xmlns:cx="http://schemas.microsoft.com/office/drawing/2014/chartex" xmlns:cx1="http://schemas.microsoft.com/office/drawing/2015/9/8/chartex" xmlns:cx2="http://schemas.microsoft.com/office/drawing/2015/10/21/chartex" xmlns:cx3="http://schemas.microsoft.com/office/drawing/2016/5/9/chartex" xmlns:cx4="http://schemas.microsoft.com/office/drawing/2016/5/10/chartex" xmlns:cx5="http://schemas.microsoft.com/office/drawing/2016/5/11/chartex" xmlns:cx6="http://schemas.microsoft.com/office/drawing/2016/5/12/chartex" xmlns:cx7="http://schemas.microsoft.com/office/drawing/2016/5/13/chartex" xmlns:cx8="http://schemas.microsoft.com/office/drawing/2016/5/14/chartex" xmlns:mc="http://schemas.openxmlformats.org/markup-compatibility/2006" xmlns:aink="http://schemas.microsoft.com/office/drawing/2016/ink" xmlns:am3d="http://schemas.microsoft.com/office/drawing/2017/model3d" xmlns:o="urn:schemas-microsoft-com:office:office" xmlns:oel="http://schemas.microsoft.com/office/2019/extlst" xmlns:r="http://schemas.openxmlformats.org/officeDocument/2006/relationships" xmlns:m="http://schemas.openxmlformats.org/officeDocument/2006/math" xmlns:v="urn:schemas-microsoft-com:vml" xmlns:wp14="http://schemas.microsoft.com/office/word/2010/wordprocessingDrawing" xmlns:wp="http://schemas.openxmlformats.org/drawingml/2006/wordprocessingDrawing" xmlns:w10="urn:schemas-microsoft-com:office:word" xmlns:w="http://schemas.openxmlformats.org/wordprocessingml/2006/main" xmlns:w14="http://schemas.microsoft.com/office/word/2010/wordml" xmlns:w15="http://schemas.microsoft.com/office/word/2012/wordml" xmlns:w16cex="http://schemas.microsoft.com/office/word/2018/wordml/cex" xmlns:w16cid="http://schemas.microsoft.com/office/word/2016/wordml/cid" xmlns:w16="http://schemas.microsoft.com/office/word/2018/wordml" xmlns:w16du="http://schemas.microsoft.com/office/word/2023/wordml/word16du" xmlns:w16sdtdh="http://schemas.microsoft.com/office/word/2020/wordml/sdtdatahash" xmlns:w16se="http://schemas.microsoft.com/office/word/2015/wordml/symex" xmlns:wpg="http://schemas.microsoft.com/office/word/2010/wordprocessingGroup" xmlns:wpi="http://schemas.microsoft.com/office/word/2010/wordprocessingInk" xmlns:wne="http://schemas.microsoft.com/office/word/2006/wordml" xmlns:wps="http://schemas.microsoft.com/office/word/2010/wordprocessingShape" mc:Ignorable="w14 w15 w16se w16cid w16 w16cex w16sdtdh wp14">
   <w:p>
     <w:pPr>
       <w:pStyle w:val="Header"/>
@@ -2157,7 +2896,7 @@
 </file>
 
 <file path=word/header2.xml><?xml version="1.0" encoding="utf-8"?>
-<w:hdr xmlns:wpc="http://schemas.microsoft.com/office/word/2010/wordprocessingCanvas" xmlns:cx="http://schemas.microsoft.com/office/drawing/2014/chartex" xmlns:cx1="http://schemas.microsoft.com/office/drawing/2015/9/8/chartex" xmlns:cx2="http://schemas.microsoft.com/office/drawing/2015/10/21/chartex" xmlns:cx3="http://schemas.microsoft.com/office/drawing/2016/5/9/chartex" xmlns:cx4="http://schemas.microsoft.com/office/drawing/2016/5/10/chartex" xmlns:cx5="http://schemas.microsoft.com/office/drawing/2016/5/11/chartex" xmlns:cx6="http://schemas.microsoft.com/office/drawing/2016/5/12/chartex" xmlns:cx7="http://schemas.microsoft.com/office/drawing/2016/5/13/chartex" xmlns:cx8="http://schemas.microsoft.com/office/drawing/2016/5/14/chartex" xmlns:mc="http://schemas.openxmlformats.org/markup-compatibility/2006" xmlns:aink="http://schemas.microsoft.com/office/drawing/2016/ink" xmlns:am3d="http://schemas.microsoft.com/office/drawing/2017/model3d" xmlns:o="urn:schemas-microsoft-com:office:office" xmlns:oel="http://schemas.microsoft.com/office/2019/extlst" xmlns:r="http://schemas.openxmlformats.org/officeDocument/2006/relationships" xmlns:m="http://schemas.openxmlformats.org/officeDocument/2006/math" xmlns:v="urn:schemas-microsoft-com:vml" xmlns:wp14="http://schemas.microsoft.com/office/word/2010/wordprocessingDrawing" xmlns:wp="http://schemas.openxmlformats.org/drawingml/2006/wordprocessingDrawing" xmlns:w10="urn:schemas-microsoft-com:office:word" xmlns:w="http://schemas.openxmlformats.org/wordprocessingml/2006/main" xmlns:w14="http://schemas.microsoft.com/office/word/2010/wordml" xmlns:w15="http://schemas.microsoft.com/office/word/2012/wordml" xmlns:w16cex="http://schemas.microsoft.com/office/word/2018/wordml/cex" xmlns:w16cid="http://schemas.microsoft.com/office/word/2016/wordml/cid" xmlns:w16="http://schemas.microsoft.com/office/word/2018/wordml" xmlns:w16sdtdh="http://schemas.microsoft.com/office/word/2020/wordml/sdtdatahash" xmlns:w16se="http://schemas.microsoft.com/office/word/2015/wordml/symex" xmlns:wpg="http://schemas.microsoft.com/office/word/2010/wordprocessingGroup" xmlns:wpi="http://schemas.microsoft.com/office/word/2010/wordprocessingInk" xmlns:wne="http://schemas.microsoft.com/office/word/2006/wordml" xmlns:wps="http://schemas.microsoft.com/office/word/2010/wordprocessingShape" mc:Ignorable="w14 w15 w16se w16cid w16 w16cex w16sdtdh wp14">
+<w:hdr xmlns:wpc="http://schemas.microsoft.com/office/word/2010/wordprocessingCanvas" xmlns:cx="http://schemas.microsoft.com/office/drawing/2014/chartex" xmlns:cx1="http://schemas.microsoft.com/office/drawing/2015/9/8/chartex" xmlns:cx2="http://schemas.microsoft.com/office/drawing/2015/10/21/chartex" xmlns:cx3="http://schemas.microsoft.com/office/drawing/2016/5/9/chartex" xmlns:cx4="http://schemas.microsoft.com/office/drawing/2016/5/10/chartex" xmlns:cx5="http://schemas.microsoft.com/office/drawing/2016/5/11/chartex" xmlns:cx6="http://schemas.microsoft.com/office/drawing/2016/5/12/chartex" xmlns:cx7="http://schemas.microsoft.com/office/drawing/2016/5/13/chartex" xmlns:cx8="http://schemas.microsoft.com/office/drawing/2016/5/14/chartex" xmlns:mc="http://schemas.openxmlformats.org/markup-compatibility/2006" xmlns:aink="http://schemas.microsoft.com/office/drawing/2016/ink" xmlns:am3d="http://schemas.microsoft.com/office/drawing/2017/model3d" xmlns:o="urn:schemas-microsoft-com:office:office" xmlns:oel="http://schemas.microsoft.com/office/2019/extlst" xmlns:r="http://schemas.openxmlformats.org/officeDocument/2006/relationships" xmlns:m="http://schemas.openxmlformats.org/officeDocument/2006/math" xmlns:v="urn:schemas-microsoft-com:vml" xmlns:wp14="http://schemas.microsoft.com/office/word/2010/wordprocessingDrawing" xmlns:wp="http://schemas.openxmlformats.org/drawingml/2006/wordprocessingDrawing" xmlns:w10="urn:schemas-microsoft-com:office:word" xmlns:w="http://schemas.openxmlformats.org/wordprocessingml/2006/main" xmlns:w14="http://schemas.microsoft.com/office/word/2010/wordml" xmlns:w15="http://schemas.microsoft.com/office/word/2012/wordml" xmlns:w16cex="http://schemas.microsoft.com/office/word/2018/wordml/cex" xmlns:w16cid="http://schemas.microsoft.com/office/word/2016/wordml/cid" xmlns:w16="http://schemas.microsoft.com/office/word/2018/wordml" xmlns:w16du="http://schemas.microsoft.com/office/word/2023/wordml/word16du" xmlns:w16sdtdh="http://schemas.microsoft.com/office/word/2020/wordml/sdtdatahash" xmlns:w16se="http://schemas.microsoft.com/office/word/2015/wordml/symex" xmlns:wpg="http://schemas.microsoft.com/office/word/2010/wordprocessingGroup" xmlns:wpi="http://schemas.microsoft.com/office/word/2010/wordprocessingInk" xmlns:wne="http://schemas.microsoft.com/office/word/2006/wordml" xmlns:wps="http://schemas.microsoft.com/office/word/2010/wordprocessingShape" mc:Ignorable="w14 w15 w16se w16cid w16 w16cex w16sdtdh wp14">
   <w:p>
     <w:pPr>
       <w:pStyle w:val="Header"/>
@@ -2192,7 +2931,7 @@
 </file>
 
 <file path=word/numbering.xml><?xml version="1.0" encoding="utf-8"?>
-<w:numbering xmlns:wpc="http://schemas.microsoft.com/office/word/2010/wordprocessingCanvas" xmlns:cx="http://schemas.microsoft.com/office/drawing/2014/chartex" xmlns:cx1="http://schemas.microsoft.com/office/drawing/2015/9/8/chartex" xmlns:cx2="http://schemas.microsoft.com/office/drawing/2015/10/21/chartex" xmlns:cx3="http://schemas.microsoft.com/office/drawing/2016/5/9/chartex" xmlns:cx4="http://schemas.microsoft.com/office/drawing/2016/5/10/chartex" xmlns:cx5="http://schemas.microsoft.com/office/drawing/2016/5/11/chartex" xmlns:cx6="http://schemas.microsoft.com/office/drawing/2016/5/12/chartex" xmlns:cx7="http://schemas.microsoft.com/office/drawing/2016/5/13/chartex" xmlns:cx8="http://schemas.microsoft.com/office/drawing/2016/5/14/chartex" xmlns:mc="http://schemas.openxmlformats.org/markup-compatibility/2006" xmlns:aink="http://schemas.microsoft.com/office/drawing/2016/ink" xmlns:am3d="http://schemas.microsoft.com/office/drawing/2017/model3d" xmlns:o="urn:schemas-microsoft-com:office:office" xmlns:oel="http://schemas.microsoft.com/office/2019/extlst" xmlns:r="http://schemas.openxmlformats.org/officeDocument/2006/relationships" xmlns:m="http://schemas.openxmlformats.org/officeDocument/2006/math" xmlns:v="urn:schemas-microsoft-com:vml" xmlns:wp14="http://schemas.microsoft.com/office/word/2010/wordprocessingDrawing" xmlns:wp="http://schemas.openxmlformats.org/drawingml/2006/wordprocessingDrawing" xmlns:w10="urn:schemas-microsoft-com:office:word" xmlns:w="http://schemas.openxmlformats.org/wordprocessingml/2006/main" xmlns:w14="http://schemas.microsoft.com/office/word/2010/wordml" xmlns:w15="http://schemas.microsoft.com/office/word/2012/wordml" xmlns:w16cex="http://schemas.microsoft.com/office/word/2018/wordml/cex" xmlns:w16cid="http://schemas.microsoft.com/office/word/2016/wordml/cid" xmlns:w16="http://schemas.microsoft.com/office/word/2018/wordml" xmlns:w16sdtdh="http://schemas.microsoft.com/office/word/2020/wordml/sdtdatahash" xmlns:w16se="http://schemas.microsoft.com/office/word/2015/wordml/symex" xmlns:wpg="http://schemas.microsoft.com/office/word/2010/wordprocessingGroup" xmlns:wpi="http://schemas.microsoft.com/office/word/2010/wordprocessingInk" xmlns:wne="http://schemas.microsoft.com/office/word/2006/wordml" xmlns:wps="http://schemas.microsoft.com/office/word/2010/wordprocessingShape" mc:Ignorable="w14 w15 w16se w16cid w16 w16cex w16sdtdh wp14">
+<w:numbering xmlns:wpc="http://schemas.microsoft.com/office/word/2010/wordprocessingCanvas" xmlns:cx="http://schemas.microsoft.com/office/drawing/2014/chartex" xmlns:cx1="http://schemas.microsoft.com/office/drawing/2015/9/8/chartex" xmlns:cx2="http://schemas.microsoft.com/office/drawing/2015/10/21/chartex" xmlns:cx3="http://schemas.microsoft.com/office/drawing/2016/5/9/chartex" xmlns:cx4="http://schemas.microsoft.com/office/drawing/2016/5/10/chartex" xmlns:cx5="http://schemas.microsoft.com/office/drawing/2016/5/11/chartex" xmlns:cx6="http://schemas.microsoft.com/office/drawing/2016/5/12/chartex" xmlns:cx7="http://schemas.microsoft.com/office/drawing/2016/5/13/chartex" xmlns:cx8="http://schemas.microsoft.com/office/drawing/2016/5/14/chartex" xmlns:mc="http://schemas.openxmlformats.org/markup-compatibility/2006" xmlns:aink="http://schemas.microsoft.com/office/drawing/2016/ink" xmlns:am3d="http://schemas.microsoft.com/office/drawing/2017/model3d" xmlns:o="urn:schemas-microsoft-com:office:office" xmlns:oel="http://schemas.microsoft.com/office/2019/extlst" xmlns:r="http://schemas.openxmlformats.org/officeDocument/2006/relationships" xmlns:m="http://schemas.openxmlformats.org/officeDocument/2006/math" xmlns:v="urn:schemas-microsoft-com:vml" xmlns:wp14="http://schemas.microsoft.com/office/word/2010/wordprocessingDrawing" xmlns:wp="http://schemas.openxmlformats.org/drawingml/2006/wordprocessingDrawing" xmlns:w10="urn:schemas-microsoft-com:office:word" xmlns:w="http://schemas.openxmlformats.org/wordprocessingml/2006/main" xmlns:w14="http://schemas.microsoft.com/office/word/2010/wordml" xmlns:w15="http://schemas.microsoft.com/office/word/2012/wordml" xmlns:w16cex="http://schemas.microsoft.com/office/word/2018/wordml/cex" xmlns:w16cid="http://schemas.microsoft.com/office/word/2016/wordml/cid" xmlns:w16="http://schemas.microsoft.com/office/word/2018/wordml" xmlns:w16du="http://schemas.microsoft.com/office/word/2023/wordml/word16du" xmlns:w16sdtdh="http://schemas.microsoft.com/office/word/2020/wordml/sdtdatahash" xmlns:w16se="http://schemas.microsoft.com/office/word/2015/wordml/symex" xmlns:wpg="http://schemas.microsoft.com/office/word/2010/wordprocessingGroup" xmlns:wpi="http://schemas.microsoft.com/office/word/2010/wordprocessingInk" xmlns:wne="http://schemas.microsoft.com/office/word/2006/wordml" xmlns:wps="http://schemas.microsoft.com/office/word/2010/wordprocessingShape" mc:Ignorable="w14 w15 w16se w16cid w16 w16cex w16sdtdh wp14">
   <w:abstractNum w:abstractNumId="0" w15:restartNumberingAfterBreak="0">
     <w:nsid w:val="01C178CF"/>
     <w:multiLevelType w:val="hybridMultilevel"/>

</xml_diff>